<commit_message>
played around with chao rarifaction
</commit_message>
<xml_diff>
--- a/Whippo et al CJAFS/diversity table.docx
+++ b/Whippo et al CJAFS/diversity table.docx
@@ -44,6 +44,7 @@
         <w:t xml:space="preserve">R, Shannon, Simpson. </w:t>
       </w:r>
       <w:proofErr w:type="spellStart"/>
+      <w:proofErr w:type="gramStart"/>
       <w:r>
         <w:rPr>
           <w:rFonts w:ascii="Times New Roman" w:hAnsi="Times New Roman"/>
@@ -64,16 +65,7 @@
           <w:rFonts w:ascii="Times New Roman" w:hAnsi="Times New Roman"/>
           <w:i/>
         </w:rPr>
-        <w:t xml:space="preserve">o in table 3), beta, </w:t>
-      </w:r>
-      <w:bookmarkStart w:id="0" w:name="_GoBack"/>
-      <w:bookmarkEnd w:id="0"/>
-      <w:r>
-        <w:rPr>
-          <w:rFonts w:ascii="Times New Roman" w:hAnsi="Times New Roman"/>
-          <w:i/>
-        </w:rPr>
-        <w:t xml:space="preserve">gamma, </w:t>
+        <w:t xml:space="preserve">o in table 3), beta, gamma, </w:t>
       </w:r>
       <w:proofErr w:type="spellStart"/>
       <w:r>
@@ -91,6 +83,39 @@
         </w:rPr>
         <w:t xml:space="preserve"> from appendix 5</w:t>
       </w:r>
+      <w:r>
+        <w:rPr>
+          <w:rFonts w:ascii="Times New Roman" w:hAnsi="Times New Roman"/>
+          <w:i/>
+        </w:rPr>
+        <w:t>.</w:t>
+      </w:r>
+      <w:proofErr w:type="gramEnd"/>
+      <w:r>
+        <w:rPr>
+          <w:rFonts w:ascii="Times New Roman" w:hAnsi="Times New Roman"/>
+          <w:i/>
+        </w:rPr>
+        <w:t xml:space="preserve"> For the </w:t>
+      </w:r>
+      <w:proofErr w:type="spellStart"/>
+      <w:r>
+        <w:rPr>
+          <w:rFonts w:ascii="Times New Roman" w:hAnsi="Times New Roman"/>
+          <w:i/>
+        </w:rPr>
+        <w:t>Rsite</w:t>
+      </w:r>
+      <w:proofErr w:type="spellEnd"/>
+      <w:r>
+        <w:rPr>
+          <w:rFonts w:ascii="Times New Roman" w:hAnsi="Times New Roman"/>
+          <w:i/>
+        </w:rPr>
+        <w:t>, I got confused about the superscripts, so I just left them. I think they’re wrong.</w:t>
+      </w:r>
+      <w:bookmarkStart w:id="0" w:name="_GoBack"/>
+      <w:bookmarkEnd w:id="0"/>
     </w:p>
     <w:tbl>
       <w:tblPr>
@@ -315,6 +340,41 @@
                 <w:rFonts w:ascii="Times New Roman" w:hAnsi="Times New Roman"/>
               </w:rPr>
             </w:pPr>
+            <w:proofErr w:type="spellStart"/>
+            <w:r>
+              <w:rPr>
+                <w:rFonts w:ascii="Times New Roman" w:hAnsi="Times New Roman"/>
+              </w:rPr>
+              <w:t>R</w:t>
+            </w:r>
+            <w:r>
+              <w:rPr>
+                <w:rFonts w:ascii="Times New Roman" w:hAnsi="Times New Roman"/>
+                <w:vertAlign w:val="subscript"/>
+              </w:rPr>
+              <w:t>site</w:t>
+            </w:r>
+            <w:proofErr w:type="spellEnd"/>
+            <w:r>
+              <w:rPr>
+                <w:rFonts w:ascii="Times New Roman" w:hAnsi="Times New Roman"/>
+              </w:rPr>
+              <w:t xml:space="preserve"> based on </w:t>
+            </w:r>
+            <w:proofErr w:type="spellStart"/>
+            <w:r>
+              <w:rPr>
+                <w:rFonts w:ascii="Times New Roman" w:hAnsi="Times New Roman"/>
+              </w:rPr>
+              <w:t>chao</w:t>
+            </w:r>
+            <w:proofErr w:type="spellEnd"/>
+            <w:r>
+              <w:rPr>
+                <w:rFonts w:ascii="Times New Roman" w:hAnsi="Times New Roman"/>
+              </w:rPr>
+              <w:t xml:space="preserve"> et al</w:t>
+            </w:r>
           </w:p>
         </w:tc>
         <w:tc>
@@ -483,8 +543,22 @@
             <w:pPr>
               <w:rPr>
                 <w:rFonts w:ascii="Times New Roman" w:hAnsi="Times New Roman"/>
-              </w:rPr>
-            </w:pPr>
+                <w:vertAlign w:val="superscript"/>
+              </w:rPr>
+            </w:pPr>
+            <w:r>
+              <w:rPr>
+                <w:rFonts w:ascii="Times New Roman" w:hAnsi="Times New Roman"/>
+              </w:rPr>
+              <w:t>15</w:t>
+            </w:r>
+            <w:r>
+              <w:rPr>
+                <w:rFonts w:ascii="Times New Roman" w:hAnsi="Times New Roman"/>
+                <w:vertAlign w:val="superscript"/>
+              </w:rPr>
+              <w:t>A</w:t>
+            </w:r>
           </w:p>
         </w:tc>
         <w:tc>
@@ -653,8 +727,29 @@
             <w:pPr>
               <w:rPr>
                 <w:rFonts w:ascii="Times New Roman" w:hAnsi="Times New Roman"/>
-              </w:rPr>
-            </w:pPr>
+                <w:vertAlign w:val="superscript"/>
+              </w:rPr>
+            </w:pPr>
+            <w:r>
+              <w:rPr>
+                <w:rFonts w:ascii="Times New Roman" w:hAnsi="Times New Roman"/>
+              </w:rPr>
+              <w:t>24</w:t>
+            </w:r>
+            <w:r>
+              <w:rPr>
+                <w:rFonts w:ascii="Times New Roman" w:hAnsi="Times New Roman"/>
+                <w:vertAlign w:val="superscript"/>
+              </w:rPr>
+              <w:t>B</w:t>
+            </w:r>
+            <w:r>
+              <w:rPr>
+                <w:rFonts w:ascii="Times New Roman" w:hAnsi="Times New Roman"/>
+                <w:vertAlign w:val="superscript"/>
+              </w:rPr>
+              <w:t>C</w:t>
+            </w:r>
           </w:p>
         </w:tc>
         <w:tc>
@@ -823,8 +918,29 @@
             <w:pPr>
               <w:rPr>
                 <w:rFonts w:ascii="Times New Roman" w:hAnsi="Times New Roman"/>
-              </w:rPr>
-            </w:pPr>
+                <w:vertAlign w:val="superscript"/>
+              </w:rPr>
+            </w:pPr>
+            <w:r>
+              <w:rPr>
+                <w:rFonts w:ascii="Times New Roman" w:hAnsi="Times New Roman"/>
+              </w:rPr>
+              <w:t>18</w:t>
+            </w:r>
+            <w:r>
+              <w:rPr>
+                <w:rFonts w:ascii="Times New Roman" w:hAnsi="Times New Roman"/>
+                <w:vertAlign w:val="superscript"/>
+              </w:rPr>
+              <w:t>AB</w:t>
+            </w:r>
+            <w:r>
+              <w:rPr>
+                <w:rFonts w:ascii="Times New Roman" w:hAnsi="Times New Roman"/>
+                <w:vertAlign w:val="superscript"/>
+              </w:rPr>
+              <w:t>C</w:t>
+            </w:r>
           </w:p>
         </w:tc>
         <w:tc>
@@ -993,8 +1109,22 @@
             <w:pPr>
               <w:rPr>
                 <w:rFonts w:ascii="Times New Roman" w:hAnsi="Times New Roman"/>
-              </w:rPr>
-            </w:pPr>
+                <w:vertAlign w:val="superscript"/>
+              </w:rPr>
+            </w:pPr>
+            <w:r>
+              <w:rPr>
+                <w:rFonts w:ascii="Times New Roman" w:hAnsi="Times New Roman"/>
+              </w:rPr>
+              <w:t>15</w:t>
+            </w:r>
+            <w:r>
+              <w:rPr>
+                <w:rFonts w:ascii="Times New Roman" w:hAnsi="Times New Roman"/>
+                <w:vertAlign w:val="superscript"/>
+              </w:rPr>
+              <w:t>A</w:t>
+            </w:r>
           </w:p>
         </w:tc>
         <w:tc>
@@ -1165,8 +1295,22 @@
             <w:pPr>
               <w:rPr>
                 <w:rFonts w:ascii="Times New Roman" w:hAnsi="Times New Roman"/>
-              </w:rPr>
-            </w:pPr>
+                <w:vertAlign w:val="superscript"/>
+              </w:rPr>
+            </w:pPr>
+            <w:r>
+              <w:rPr>
+                <w:rFonts w:ascii="Times New Roman" w:hAnsi="Times New Roman"/>
+              </w:rPr>
+              <w:t>24</w:t>
+            </w:r>
+            <w:r>
+              <w:rPr>
+                <w:rFonts w:ascii="Times New Roman" w:hAnsi="Times New Roman"/>
+                <w:vertAlign w:val="superscript"/>
+              </w:rPr>
+              <w:t xml:space="preserve"> BC</w:t>
+            </w:r>
           </w:p>
         </w:tc>
         <w:tc>
@@ -1335,8 +1479,22 @@
             <w:pPr>
               <w:rPr>
                 <w:rFonts w:ascii="Times New Roman" w:hAnsi="Times New Roman"/>
-              </w:rPr>
-            </w:pPr>
+                <w:vertAlign w:val="superscript"/>
+              </w:rPr>
+            </w:pPr>
+            <w:r>
+              <w:rPr>
+                <w:rFonts w:ascii="Times New Roman" w:hAnsi="Times New Roman"/>
+              </w:rPr>
+              <w:t>18</w:t>
+            </w:r>
+            <w:r>
+              <w:rPr>
+                <w:rFonts w:ascii="Times New Roman" w:hAnsi="Times New Roman"/>
+                <w:vertAlign w:val="superscript"/>
+              </w:rPr>
+              <w:t>B</w:t>
+            </w:r>
           </w:p>
         </w:tc>
         <w:tc>
@@ -1505,8 +1663,22 @@
             <w:pPr>
               <w:rPr>
                 <w:rFonts w:ascii="Times New Roman" w:hAnsi="Times New Roman"/>
-              </w:rPr>
-            </w:pPr>
+                <w:vertAlign w:val="superscript"/>
+              </w:rPr>
+            </w:pPr>
+            <w:r>
+              <w:rPr>
+                <w:rFonts w:ascii="Times New Roman" w:hAnsi="Times New Roman"/>
+              </w:rPr>
+              <w:t>21</w:t>
+            </w:r>
+            <w:r>
+              <w:rPr>
+                <w:rFonts w:ascii="Times New Roman" w:hAnsi="Times New Roman"/>
+                <w:vertAlign w:val="superscript"/>
+              </w:rPr>
+              <w:t>B</w:t>
+            </w:r>
           </w:p>
         </w:tc>
         <w:tc>
@@ -1675,8 +1847,22 @@
             <w:pPr>
               <w:rPr>
                 <w:rFonts w:ascii="Times New Roman" w:hAnsi="Times New Roman"/>
-              </w:rPr>
-            </w:pPr>
+                <w:vertAlign w:val="superscript"/>
+              </w:rPr>
+            </w:pPr>
+            <w:r>
+              <w:rPr>
+                <w:rFonts w:ascii="Times New Roman" w:hAnsi="Times New Roman"/>
+              </w:rPr>
+              <w:t>24</w:t>
+            </w:r>
+            <w:r>
+              <w:rPr>
+                <w:rFonts w:ascii="Times New Roman" w:hAnsi="Times New Roman"/>
+                <w:vertAlign w:val="superscript"/>
+              </w:rPr>
+              <w:t>BC</w:t>
+            </w:r>
           </w:p>
         </w:tc>
         <w:tc>
@@ -1847,8 +2033,22 @@
             <w:pPr>
               <w:rPr>
                 <w:rFonts w:ascii="Times New Roman" w:hAnsi="Times New Roman"/>
-              </w:rPr>
-            </w:pPr>
+                <w:vertAlign w:val="superscript"/>
+              </w:rPr>
+            </w:pPr>
+            <w:r>
+              <w:rPr>
+                <w:rFonts w:ascii="Times New Roman" w:hAnsi="Times New Roman"/>
+              </w:rPr>
+              <w:t>15</w:t>
+            </w:r>
+            <w:r>
+              <w:rPr>
+                <w:rFonts w:ascii="Times New Roman" w:hAnsi="Times New Roman"/>
+                <w:vertAlign w:val="superscript"/>
+              </w:rPr>
+              <w:t>A</w:t>
+            </w:r>
           </w:p>
         </w:tc>
         <w:tc>

</xml_diff>